<commit_message>
bài học ngày  30/01/2021
</commit_message>
<xml_diff>
--- a/GIÁO ÁN MÔN TIẾNG PHÁP.docx
+++ b/GIÁO ÁN MÔN TIẾNG PHÁP.docx
@@ -672,6 +672,11 @@
             <w:vAlign w:val="center"/>
           </w:tcPr>
           <w:p>
+            <w:pPr>
+              <w:rPr>
+                <w:lang w:val="fr-FR"/>
+              </w:rPr>
+            </w:pPr>
             <w:r>
               <w:rPr>
                 <w:b/>
@@ -679,6 +684,7 @@
                 <w:i/>
                 <w:iCs/>
                 <w:color w:val="2E74B5" w:themeColor="accent1" w:themeShade="BF"/>
+                <w:lang w:val="fr-FR"/>
               </w:rPr>
               <w:t>Nhận xét và ghi chú sau buổi học</w:t>
             </w:r>
@@ -689,7 +695,66 @@
             <w:tcW w:w="11636" w:type="dxa"/>
             <w:gridSpan w:val="5"/>
           </w:tcPr>
-          <w:p/>
+          <w:p>
+            <w:pPr>
+              <w:pStyle w:val="Paragraphedeliste"/>
+              <w:numPr>
+                <w:ilvl w:val="0"/>
+                <w:numId w:val="2"/>
+              </w:numPr>
+              <w:rPr>
+                <w:lang w:val="fr-FR"/>
+              </w:rPr>
+            </w:pPr>
+            <w:r>
+              <w:rPr>
+                <w:lang w:val="fr-FR"/>
+              </w:rPr>
+              <w:t>Tự đọc những động từ chia</w:t>
+            </w:r>
+          </w:p>
+          <w:p>
+            <w:pPr>
+              <w:pStyle w:val="Paragraphedeliste"/>
+              <w:numPr>
+                <w:ilvl w:val="0"/>
+                <w:numId w:val="2"/>
+              </w:numPr>
+              <w:rPr>
+                <w:lang w:val="fr-FR"/>
+              </w:rPr>
+            </w:pPr>
+            <w:r>
+              <w:rPr>
+                <w:lang w:val="fr-FR"/>
+              </w:rPr>
+              <w:t>Học nghe</w:t>
+            </w:r>
+          </w:p>
+          <w:p>
+            <w:pPr>
+              <w:pStyle w:val="Paragraphedeliste"/>
+              <w:numPr>
+                <w:ilvl w:val="0"/>
+                <w:numId w:val="2"/>
+              </w:numPr>
+              <w:rPr>
+                <w:lang w:val="fr-FR"/>
+              </w:rPr>
+            </w:pPr>
+            <w:r>
+              <w:rPr>
+                <w:lang w:val="fr-FR"/>
+              </w:rPr>
+              <w:t>Hướng dẫn làm bài tập 350 sơ</w:t>
+            </w:r>
+            <w:r>
+              <w:rPr>
+                <w:lang w:val="fr-FR"/>
+              </w:rPr>
+              <w:t xml:space="preserve"> cấp đầu tiên</w:t>
+            </w:r>
+          </w:p>
         </w:tc>
       </w:tr>
       <w:tr>
@@ -1095,6 +1160,7 @@
               <w:rPr>
                 <w:lang w:val="fr-FR"/>
               </w:rPr>
+              <w:lastRenderedPageBreak/>
               <w:t>Samedi,20/02</w:t>
             </w:r>
           </w:p>
@@ -1192,7 +1258,6 @@
                 <w:iCs/>
                 <w:color w:val="2E74B5" w:themeColor="accent1" w:themeShade="BF"/>
               </w:rPr>
-              <w:lastRenderedPageBreak/>
               <w:t>Nhận xét và ghi chú sau buổi học</w:t>
             </w:r>
           </w:p>
@@ -2090,6 +2155,7 @@
               <w:rPr>
                 <w:lang w:val="fr-FR"/>
               </w:rPr>
+              <w:lastRenderedPageBreak/>
               <w:t>Samedi,27/03</w:t>
             </w:r>
           </w:p>
@@ -2187,7 +2253,6 @@
                 <w:iCs/>
                 <w:color w:val="2E74B5" w:themeColor="accent1" w:themeShade="BF"/>
               </w:rPr>
-              <w:lastRenderedPageBreak/>
               <w:t>Nhận xét và ghi chú sau buổi học</w:t>
             </w:r>
           </w:p>
@@ -3085,6 +3150,7 @@
               <w:rPr>
                 <w:lang w:val="fr-FR"/>
               </w:rPr>
+              <w:lastRenderedPageBreak/>
               <w:t>Samedi,01/05</w:t>
             </w:r>
           </w:p>
@@ -3152,7 +3218,6 @@
                 <w:iCs/>
                 <w:color w:val="2E74B5" w:themeColor="accent1" w:themeShade="BF"/>
               </w:rPr>
-              <w:lastRenderedPageBreak/>
               <w:t>Nhận xét và ghi chú sau buổi học</w:t>
             </w:r>
           </w:p>
@@ -4047,6 +4112,118 @@
 <file path=word/numbering.xml><?xml version="1.0" encoding="utf-8"?>
 <w:numbering xmlns:wpc="http://schemas.microsoft.com/office/word/2010/wordprocessingCanvas" xmlns:cx="http://schemas.microsoft.com/office/drawing/2014/chartex" xmlns:cx1="http://schemas.microsoft.com/office/drawing/2015/9/8/chartex" xmlns:cx2="http://schemas.microsoft.com/office/drawing/2015/10/21/chartex" xmlns:cx3="http://schemas.microsoft.com/office/drawing/2016/5/9/chartex" xmlns:cx4="http://schemas.microsoft.com/office/drawing/2016/5/10/chartex" xmlns:cx5="http://schemas.microsoft.com/office/drawing/2016/5/11/chartex" xmlns:cx6="http://schemas.microsoft.com/office/drawing/2016/5/12/chartex" xmlns:cx7="http://schemas.microsoft.com/office/drawing/2016/5/13/chartex" xmlns:cx8="http://schemas.microsoft.com/office/drawing/2016/5/14/chartex" xmlns:mc="http://schemas.openxmlformats.org/markup-compatibility/2006" xmlns:aink="http://schemas.microsoft.com/office/drawing/2016/ink" xmlns:am3d="http://schemas.microsoft.com/office/drawing/2017/model3d" xmlns:o="urn:schemas-microsoft-com:office:office" xmlns:r="http://schemas.openxmlformats.org/officeDocument/2006/relationships" xmlns:m="http://schemas.openxmlformats.org/officeDocument/2006/math" xmlns:v="urn:schemas-microsoft-com:vml" xmlns:wp14="http://schemas.microsoft.com/office/word/2010/wordprocessingDrawing" xmlns:wp="http://schemas.openxmlformats.org/drawingml/2006/wordprocessingDrawing" xmlns:w10="urn:schemas-microsoft-com:office:word" xmlns:w="http://schemas.openxmlformats.org/wordprocessingml/2006/main" xmlns:w14="http://schemas.microsoft.com/office/word/2010/wordml" xmlns:w15="http://schemas.microsoft.com/office/word/2012/wordml" xmlns:w16cex="http://schemas.microsoft.com/office/word/2018/wordml/cex" xmlns:w16cid="http://schemas.microsoft.com/office/word/2016/wordml/cid" xmlns:w16="http://schemas.microsoft.com/office/word/2018/wordml" xmlns:w16se="http://schemas.microsoft.com/office/word/2015/wordml/symex" xmlns:wpg="http://schemas.microsoft.com/office/word/2010/wordprocessingGroup" xmlns:wpi="http://schemas.microsoft.com/office/word/2010/wordprocessingInk" xmlns:wne="http://schemas.microsoft.com/office/word/2006/wordml" xmlns:wps="http://schemas.microsoft.com/office/word/2010/wordprocessingShape" mc:Ignorable="w14 w15 w16se w16cid w16 w16cex wp14">
   <w:abstractNum w:abstractNumId="0" w15:restartNumberingAfterBreak="0">
+    <w:nsid w:val="631438B8"/>
+    <w:multiLevelType w:val="hybridMultilevel"/>
+    <w:tmpl w:val="CAE40BF6"/>
+    <w:lvl w:ilvl="0" w:tplc="96F84D5A">
+      <w:numFmt w:val="bullet"/>
+      <w:lvlText w:val="-"/>
+      <w:lvlJc w:val="left"/>
+      <w:pPr>
+        <w:ind w:left="720" w:hanging="360"/>
+      </w:pPr>
+      <w:rPr>
+        <w:rFonts w:ascii="Times New Roman" w:eastAsiaTheme="minorHAnsi" w:hAnsi="Times New Roman" w:cs="Times New Roman" w:hint="default"/>
+      </w:rPr>
+    </w:lvl>
+    <w:lvl w:ilvl="1" w:tplc="04090003" w:tentative="1">
+      <w:start w:val="1"/>
+      <w:numFmt w:val="bullet"/>
+      <w:lvlText w:val="o"/>
+      <w:lvlJc w:val="left"/>
+      <w:pPr>
+        <w:ind w:left="1440" w:hanging="360"/>
+      </w:pPr>
+      <w:rPr>
+        <w:rFonts w:ascii="Courier New" w:hAnsi="Courier New" w:cs="Courier New" w:hint="default"/>
+      </w:rPr>
+    </w:lvl>
+    <w:lvl w:ilvl="2" w:tplc="04090005" w:tentative="1">
+      <w:start w:val="1"/>
+      <w:numFmt w:val="bullet"/>
+      <w:lvlText w:val=""/>
+      <w:lvlJc w:val="left"/>
+      <w:pPr>
+        <w:ind w:left="2160" w:hanging="360"/>
+      </w:pPr>
+      <w:rPr>
+        <w:rFonts w:ascii="Wingdings" w:hAnsi="Wingdings" w:hint="default"/>
+      </w:rPr>
+    </w:lvl>
+    <w:lvl w:ilvl="3" w:tplc="04090001" w:tentative="1">
+      <w:start w:val="1"/>
+      <w:numFmt w:val="bullet"/>
+      <w:lvlText w:val=""/>
+      <w:lvlJc w:val="left"/>
+      <w:pPr>
+        <w:ind w:left="2880" w:hanging="360"/>
+      </w:pPr>
+      <w:rPr>
+        <w:rFonts w:ascii="Symbol" w:hAnsi="Symbol" w:hint="default"/>
+      </w:rPr>
+    </w:lvl>
+    <w:lvl w:ilvl="4" w:tplc="04090003" w:tentative="1">
+      <w:start w:val="1"/>
+      <w:numFmt w:val="bullet"/>
+      <w:lvlText w:val="o"/>
+      <w:lvlJc w:val="left"/>
+      <w:pPr>
+        <w:ind w:left="3600" w:hanging="360"/>
+      </w:pPr>
+      <w:rPr>
+        <w:rFonts w:ascii="Courier New" w:hAnsi="Courier New" w:cs="Courier New" w:hint="default"/>
+      </w:rPr>
+    </w:lvl>
+    <w:lvl w:ilvl="5" w:tplc="04090005" w:tentative="1">
+      <w:start w:val="1"/>
+      <w:numFmt w:val="bullet"/>
+      <w:lvlText w:val=""/>
+      <w:lvlJc w:val="left"/>
+      <w:pPr>
+        <w:ind w:left="4320" w:hanging="360"/>
+      </w:pPr>
+      <w:rPr>
+        <w:rFonts w:ascii="Wingdings" w:hAnsi="Wingdings" w:hint="default"/>
+      </w:rPr>
+    </w:lvl>
+    <w:lvl w:ilvl="6" w:tplc="04090001" w:tentative="1">
+      <w:start w:val="1"/>
+      <w:numFmt w:val="bullet"/>
+      <w:lvlText w:val=""/>
+      <w:lvlJc w:val="left"/>
+      <w:pPr>
+        <w:ind w:left="5040" w:hanging="360"/>
+      </w:pPr>
+      <w:rPr>
+        <w:rFonts w:ascii="Symbol" w:hAnsi="Symbol" w:hint="default"/>
+      </w:rPr>
+    </w:lvl>
+    <w:lvl w:ilvl="7" w:tplc="04090003" w:tentative="1">
+      <w:start w:val="1"/>
+      <w:numFmt w:val="bullet"/>
+      <w:lvlText w:val="o"/>
+      <w:lvlJc w:val="left"/>
+      <w:pPr>
+        <w:ind w:left="5760" w:hanging="360"/>
+      </w:pPr>
+      <w:rPr>
+        <w:rFonts w:ascii="Courier New" w:hAnsi="Courier New" w:cs="Courier New" w:hint="default"/>
+      </w:rPr>
+    </w:lvl>
+    <w:lvl w:ilvl="8" w:tplc="04090005" w:tentative="1">
+      <w:start w:val="1"/>
+      <w:numFmt w:val="bullet"/>
+      <w:lvlText w:val=""/>
+      <w:lvlJc w:val="left"/>
+      <w:pPr>
+        <w:ind w:left="6480" w:hanging="360"/>
+      </w:pPr>
+      <w:rPr>
+        <w:rFonts w:ascii="Wingdings" w:hAnsi="Wingdings" w:hint="default"/>
+      </w:rPr>
+    </w:lvl>
+  </w:abstractNum>
+  <w:abstractNum w:abstractNumId="1" w15:restartNumberingAfterBreak="0">
     <w:nsid w:val="691A6630"/>
     <w:multiLevelType w:val="hybridMultilevel"/>
     <w:tmpl w:val="74AC5078"/>
@@ -4159,6 +4336,9 @@
     </w:lvl>
   </w:abstractNum>
   <w:num w:numId="1">
+    <w:abstractNumId w:val="1"/>
+  </w:num>
+  <w:num w:numId="2">
     <w:abstractNumId w:val="0"/>
   </w:num>
 </w:numbering>

</xml_diff>

<commit_message>
cập nhật bài học 02/02/2021
</commit_message>
<xml_diff>
--- a/GIÁO ÁN MÔN TIẾNG PHÁP.docx
+++ b/GIÁO ÁN MÔN TIẾNG PHÁP.docx
@@ -882,7 +882,67 @@
             <w:tcW w:w="11636" w:type="dxa"/>
             <w:gridSpan w:val="5"/>
           </w:tcPr>
-          <w:p/>
+          <w:p>
+            <w:pPr>
+              <w:pStyle w:val="Paragraphedeliste"/>
+              <w:numPr>
+                <w:ilvl w:val="0"/>
+                <w:numId w:val="2"/>
+              </w:numPr>
+            </w:pPr>
+            <w:r>
+              <w:t>Tiếp tục</w:t>
+            </w:r>
+          </w:p>
+          <w:p>
+            <w:pPr>
+              <w:pStyle w:val="Paragraphedeliste"/>
+              <w:numPr>
+                <w:ilvl w:val="0"/>
+                <w:numId w:val="2"/>
+              </w:numPr>
+            </w:pPr>
+            <w:r>
+              <w:t>Tự đọc những động từ chia</w:t>
+            </w:r>
+          </w:p>
+          <w:p>
+            <w:pPr>
+              <w:pStyle w:val="Paragraphedeliste"/>
+              <w:numPr>
+                <w:ilvl w:val="0"/>
+                <w:numId w:val="2"/>
+              </w:numPr>
+              <w:rPr>
+                <w:lang w:val="fr-FR"/>
+              </w:rPr>
+            </w:pPr>
+            <w:r>
+              <w:rPr>
+                <w:lang w:val="fr-FR"/>
+              </w:rPr>
+              <w:t>Học nghe</w:t>
+            </w:r>
+          </w:p>
+          <w:p>
+            <w:pPr>
+              <w:rPr>
+                <w:lang w:val="fr-FR"/>
+              </w:rPr>
+            </w:pPr>
+            <w:r>
+              <w:rPr>
+                <w:lang w:val="fr-FR"/>
+              </w:rPr>
+              <w:t>Hướng dẫn làm bài tập 350 sơ</w:t>
+            </w:r>
+            <w:r>
+              <w:rPr>
+                <w:lang w:val="fr-FR"/>
+              </w:rPr>
+              <w:t xml:space="preserve"> cấp đầu tiên</w:t>
+            </w:r>
+          </w:p>
         </w:tc>
       </w:tr>
       <w:tr>
@@ -1129,6 +1189,7 @@
                 <w:iCs/>
                 <w:color w:val="2E74B5" w:themeColor="accent1" w:themeShade="BF"/>
               </w:rPr>
+              <w:lastRenderedPageBreak/>
               <w:t>Nhận xét và ghi chú sau buổi học</w:t>
             </w:r>
           </w:p>
@@ -1160,7 +1221,6 @@
               <w:rPr>
                 <w:lang w:val="fr-FR"/>
               </w:rPr>
-              <w:lastRenderedPageBreak/>
               <w:t>Samedi,20/02</w:t>
             </w:r>
           </w:p>
@@ -2124,6 +2184,7 @@
                 <w:iCs/>
                 <w:color w:val="2E74B5" w:themeColor="accent1" w:themeShade="BF"/>
               </w:rPr>
+              <w:lastRenderedPageBreak/>
               <w:t>Nhận xét và ghi chú sau buổi học</w:t>
             </w:r>
           </w:p>
@@ -2155,7 +2216,6 @@
               <w:rPr>
                 <w:lang w:val="fr-FR"/>
               </w:rPr>
-              <w:lastRenderedPageBreak/>
               <w:t>Samedi,27/03</w:t>
             </w:r>
           </w:p>
@@ -3119,6 +3179,7 @@
                 <w:iCs/>
                 <w:color w:val="2E74B5" w:themeColor="accent1" w:themeShade="BF"/>
               </w:rPr>
+              <w:lastRenderedPageBreak/>
               <w:t>Nhận xét và ghi chú sau buổi học</w:t>
             </w:r>
           </w:p>
@@ -3150,7 +3211,6 @@
               <w:rPr>
                 <w:lang w:val="fr-FR"/>
               </w:rPr>
-              <w:lastRenderedPageBreak/>
               <w:t>Samedi,01/05</w:t>
             </w:r>
           </w:p>

</xml_diff>

<commit_message>
cap nhat bai hoc 07/02/2021
</commit_message>
<xml_diff>
--- a/GIÁO ÁN MÔN TIẾNG PHÁP.docx
+++ b/GIÁO ÁN MÔN TIẾNG PHÁP.docx
@@ -4060,8 +4060,17 @@
       </w:tr>
     </w:tbl>
     <w:p/>
-    <w:p/>
-    <w:p/>
+    <w:p>
+      <w:r>
+        <w:t>Những trang web học nghe</w:t>
+      </w:r>
+    </w:p>
+    <w:p>
+      <w:r>
+        <w:lastRenderedPageBreak/>
+        <w:t>https://apprendre.tv5monde.com/fr/search/site/?f%5B0%5D=bundle%3Aserie_exercices&amp;f%5B1%5D=im_field_niveau%3A19</w:t>
+      </w:r>
+    </w:p>
     <w:sectPr>
       <w:footerReference w:type="default" r:id="rId7"/>
       <w:pgSz w:w="16840" w:h="11907" w:orient="landscape" w:code="9"/>

</xml_diff>